<commit_message>
add new file 3
</commit_message>
<xml_diff>
--- a/Branch.docx
+++ b/Branch.docx
@@ -45,7 +45,7 @@
           <w:color w:val="262626"/>
           <w:kern w:val="0"/>
         </w:rPr>
-        <w:t>AND</w:t>
+        <w:t>&amp;</w:t>
       </w:r>
       <w:r>
         <w:rPr>
@@ -63,11 +63,10 @@
         </w:rPr>
         <w:t>.</w:t>
       </w:r>
-    </w:p>
-    <w:p>
       <w:bookmarkStart w:id="0" w:name="_GoBack"/>
       <w:bookmarkEnd w:id="0"/>
     </w:p>
+    <w:p/>
     <w:sectPr>
       <w:pgSz w:w="11900" w:h="16840"/>
       <w:pgMar w:top="1440" w:right="1800" w:bottom="1440" w:left="1800" w:header="851" w:footer="992" w:gutter="0"/>

</xml_diff>